<commit_message>
Made changes in edit_dist
</commit_message>
<xml_diff>
--- a/Report.docx
+++ b/Report.docx
@@ -5,7 +5,7 @@
     <w:p>
       <w:pPr>
         <w:pStyle w:val="Title"/>
-        <w:jc w:val="center"/>
+        <w:jc w:val="both"/>
       </w:pPr>
       <w:r>
         <w:t>HOMEWORK – 3</w:t>
@@ -216,14 +216,7 @@
           <w:sz w:val="22"/>
           <w:szCs w:val="22"/>
         </w:rPr>
-        <w:t>5</w:t>
-      </w:r>
-      <w:r>
-        <w:rPr>
-          <w:sz w:val="22"/>
-          <w:szCs w:val="22"/>
-        </w:rPr>
-        <w:t>0 Sentences:</w:t>
+        <w:t>50 Sentences:</w:t>
       </w:r>
     </w:p>
     <w:p>
@@ -331,21 +324,7 @@
           <w:sz w:val="22"/>
           <w:szCs w:val="22"/>
         </w:rPr>
-        <w:t>1</w:t>
-      </w:r>
-      <w:r>
-        <w:rPr>
-          <w:sz w:val="22"/>
-          <w:szCs w:val="22"/>
-        </w:rPr>
-        <w:t>0</w:t>
-      </w:r>
-      <w:r>
-        <w:rPr>
-          <w:sz w:val="22"/>
-          <w:szCs w:val="22"/>
-        </w:rPr>
-        <w:t>0 Sentences:</w:t>
+        <w:t>100 Sentences:</w:t>
       </w:r>
     </w:p>
     <w:p>
@@ -453,14 +432,7 @@
           <w:sz w:val="22"/>
           <w:szCs w:val="22"/>
         </w:rPr>
-        <w:t>25</w:t>
-      </w:r>
-      <w:r>
-        <w:rPr>
-          <w:sz w:val="22"/>
-          <w:szCs w:val="22"/>
-        </w:rPr>
-        <w:t>0 Sentences:</w:t>
+        <w:t>250 Sentences:</w:t>
       </w:r>
     </w:p>
     <w:p>
@@ -568,14 +540,7 @@
           <w:sz w:val="22"/>
           <w:szCs w:val="22"/>
         </w:rPr>
-        <w:t>50</w:t>
-      </w:r>
-      <w:r>
-        <w:rPr>
-          <w:sz w:val="22"/>
-          <w:szCs w:val="22"/>
-        </w:rPr>
-        <w:t>0 Sentences:</w:t>
+        <w:t>500 Sentences:</w:t>
       </w:r>
     </w:p>
     <w:p>
@@ -758,6 +723,298 @@
           <w:szCs w:val="22"/>
         </w:rPr>
         <w:t xml:space="preserve"> 1197 secs</w:t>
+      </w:r>
+    </w:p>
+    <w:p>
+      <w:pPr>
+        <w:pStyle w:val="Heading1"/>
+      </w:pPr>
+      <w:r>
+        <w:t>Task 1.2</w:t>
+      </w:r>
+    </w:p>
+    <w:p>
+      <w:r>
+        <w:t xml:space="preserve">Time taken for </w:t>
+      </w:r>
+      <w:proofErr w:type="spellStart"/>
+      <w:r>
+        <w:t>n_inputs</w:t>
+      </w:r>
+      <w:proofErr w:type="spellEnd"/>
+    </w:p>
+    <w:p>
+      <w:pPr>
+        <w:pStyle w:val="ListParagraph"/>
+        <w:numPr>
+          <w:ilvl w:val="0"/>
+          <w:numId w:val="3"/>
+        </w:numPr>
+      </w:pPr>
+      <w:r>
+        <w:t>1000 Inputs:</w:t>
+      </w:r>
+    </w:p>
+    <w:p>
+      <w:pPr>
+        <w:pStyle w:val="ListParagraph"/>
+        <w:numPr>
+          <w:ilvl w:val="1"/>
+          <w:numId w:val="3"/>
+        </w:numPr>
+      </w:pPr>
+      <w:r>
+        <w:lastRenderedPageBreak/>
+        <w:t xml:space="preserve">Spark </w:t>
+      </w:r>
+      <w:r>
+        <w:t>–</w:t>
+      </w:r>
+      <w:r>
+        <w:t xml:space="preserve"> </w:t>
+      </w:r>
+      <w:r>
+        <w:t>0.49 seconds</w:t>
+      </w:r>
+    </w:p>
+    <w:p>
+      <w:pPr>
+        <w:pStyle w:val="ListParagraph"/>
+        <w:numPr>
+          <w:ilvl w:val="1"/>
+          <w:numId w:val="3"/>
+        </w:numPr>
+      </w:pPr>
+      <w:r>
+        <w:t xml:space="preserve">Non-Spark </w:t>
+      </w:r>
+      <w:r>
+        <w:t>–</w:t>
+      </w:r>
+      <w:r>
+        <w:t xml:space="preserve"> </w:t>
+      </w:r>
+      <w:r>
+        <w:t>0.18 seconds</w:t>
+      </w:r>
+    </w:p>
+    <w:p>
+      <w:pPr>
+        <w:pStyle w:val="ListParagraph"/>
+        <w:numPr>
+          <w:ilvl w:val="0"/>
+          <w:numId w:val="3"/>
+        </w:numPr>
+      </w:pPr>
+      <w:r>
+        <w:t>5000 Inputs:</w:t>
+      </w:r>
+    </w:p>
+    <w:p>
+      <w:pPr>
+        <w:pStyle w:val="ListParagraph"/>
+        <w:numPr>
+          <w:ilvl w:val="1"/>
+          <w:numId w:val="3"/>
+        </w:numPr>
+      </w:pPr>
+      <w:r>
+        <w:t xml:space="preserve">Spark </w:t>
+      </w:r>
+      <w:r>
+        <w:t>–</w:t>
+      </w:r>
+      <w:r>
+        <w:t xml:space="preserve"> </w:t>
+      </w:r>
+      <w:r>
+        <w:t>0.35 seconds</w:t>
+      </w:r>
+    </w:p>
+    <w:p>
+      <w:pPr>
+        <w:pStyle w:val="ListParagraph"/>
+        <w:numPr>
+          <w:ilvl w:val="1"/>
+          <w:numId w:val="3"/>
+        </w:numPr>
+      </w:pPr>
+      <w:r>
+        <w:t xml:space="preserve">Non-Spark </w:t>
+      </w:r>
+      <w:r>
+        <w:t>–</w:t>
+      </w:r>
+      <w:r>
+        <w:t xml:space="preserve"> </w:t>
+      </w:r>
+      <w:r>
+        <w:t>0.96 seconds</w:t>
+      </w:r>
+    </w:p>
+    <w:p>
+      <w:pPr>
+        <w:pStyle w:val="ListParagraph"/>
+        <w:numPr>
+          <w:ilvl w:val="0"/>
+          <w:numId w:val="3"/>
+        </w:numPr>
+      </w:pPr>
+      <w:r>
+        <w:t>10000 Inputs:</w:t>
+      </w:r>
+    </w:p>
+    <w:p>
+      <w:pPr>
+        <w:pStyle w:val="ListParagraph"/>
+        <w:numPr>
+          <w:ilvl w:val="1"/>
+          <w:numId w:val="3"/>
+        </w:numPr>
+      </w:pPr>
+      <w:r>
+        <w:t xml:space="preserve">Spark </w:t>
+      </w:r>
+      <w:r>
+        <w:t>–</w:t>
+      </w:r>
+      <w:r>
+        <w:t xml:space="preserve"> </w:t>
+      </w:r>
+      <w:r>
+        <w:t>0.31 seconds</w:t>
+      </w:r>
+    </w:p>
+    <w:p>
+      <w:pPr>
+        <w:pStyle w:val="ListParagraph"/>
+        <w:numPr>
+          <w:ilvl w:val="1"/>
+          <w:numId w:val="3"/>
+        </w:numPr>
+      </w:pPr>
+      <w:r>
+        <w:t xml:space="preserve">Non-Spark </w:t>
+      </w:r>
+      <w:r>
+        <w:t>–</w:t>
+      </w:r>
+      <w:r>
+        <w:t xml:space="preserve"> </w:t>
+      </w:r>
+      <w:r>
+        <w:t>2.8 seconds</w:t>
+      </w:r>
+    </w:p>
+    <w:p>
+      <w:pPr>
+        <w:pStyle w:val="ListParagraph"/>
+        <w:numPr>
+          <w:ilvl w:val="0"/>
+          <w:numId w:val="3"/>
+        </w:numPr>
+      </w:pPr>
+      <w:r>
+        <w:t>50000 Inputs:</w:t>
+      </w:r>
+    </w:p>
+    <w:p>
+      <w:pPr>
+        <w:pStyle w:val="ListParagraph"/>
+        <w:numPr>
+          <w:ilvl w:val="1"/>
+          <w:numId w:val="3"/>
+        </w:numPr>
+      </w:pPr>
+      <w:r>
+        <w:t xml:space="preserve">Spark </w:t>
+      </w:r>
+      <w:r>
+        <w:t>–</w:t>
+      </w:r>
+      <w:r>
+        <w:t xml:space="preserve"> </w:t>
+      </w:r>
+      <w:r>
+        <w:t>0.38 seconds</w:t>
+      </w:r>
+    </w:p>
+    <w:p>
+      <w:pPr>
+        <w:pStyle w:val="ListParagraph"/>
+        <w:numPr>
+          <w:ilvl w:val="1"/>
+          <w:numId w:val="3"/>
+        </w:numPr>
+      </w:pPr>
+      <w:r>
+        <w:t xml:space="preserve">Non-Spark </w:t>
+      </w:r>
+      <w:r>
+        <w:t>–</w:t>
+      </w:r>
+      <w:r>
+        <w:t xml:space="preserve"> </w:t>
+      </w:r>
+      <w:r>
+        <w:t xml:space="preserve">350.29 </w:t>
+      </w:r>
+      <w:r>
+        <w:t>seconds</w:t>
+      </w:r>
+    </w:p>
+    <w:p>
+      <w:pPr>
+        <w:pStyle w:val="ListParagraph"/>
+        <w:numPr>
+          <w:ilvl w:val="0"/>
+          <w:numId w:val="3"/>
+        </w:numPr>
+      </w:pPr>
+      <w:r>
+        <w:t>100000 Inputs:</w:t>
+      </w:r>
+    </w:p>
+    <w:p>
+      <w:pPr>
+        <w:pStyle w:val="ListParagraph"/>
+        <w:numPr>
+          <w:ilvl w:val="1"/>
+          <w:numId w:val="3"/>
+        </w:numPr>
+      </w:pPr>
+      <w:r>
+        <w:t xml:space="preserve">Spark </w:t>
+      </w:r>
+      <w:r>
+        <w:t>–</w:t>
+      </w:r>
+      <w:r>
+        <w:t xml:space="preserve"> </w:t>
+      </w:r>
+      <w:r>
+        <w:t>0.4 seconds</w:t>
+      </w:r>
+    </w:p>
+    <w:p>
+      <w:pPr>
+        <w:pStyle w:val="ListParagraph"/>
+        <w:numPr>
+          <w:ilvl w:val="1"/>
+          <w:numId w:val="3"/>
+        </w:numPr>
+      </w:pPr>
+      <w:r>
+        <w:t xml:space="preserve">Non-Spark </w:t>
+      </w:r>
+      <w:r>
+        <w:t>–</w:t>
+      </w:r>
+      <w:r>
+        <w:t xml:space="preserve"> </w:t>
+      </w:r>
+      <w:r>
+        <w:t>847.21 seconds</w:t>
       </w:r>
     </w:p>
     <w:p>
@@ -896,6 +1153,119 @@
     </w:lvl>
   </w:abstractNum>
   <w:abstractNum w:abstractNumId="1" w15:restartNumberingAfterBreak="0">
+    <w:nsid w:val="39BB73B8"/>
+    <w:multiLevelType w:val="hybridMultilevel"/>
+    <w:tmpl w:val="6346CF3E"/>
+    <w:lvl w:ilvl="0" w:tplc="04090001">
+      <w:start w:val="1"/>
+      <w:numFmt w:val="bullet"/>
+      <w:lvlText w:val=""/>
+      <w:lvlJc w:val="left"/>
+      <w:pPr>
+        <w:ind w:left="360" w:hanging="360"/>
+      </w:pPr>
+      <w:rPr>
+        <w:rFonts w:ascii="Symbol" w:hAnsi="Symbol" w:hint="default"/>
+      </w:rPr>
+    </w:lvl>
+    <w:lvl w:ilvl="1" w:tplc="04090003">
+      <w:start w:val="1"/>
+      <w:numFmt w:val="bullet"/>
+      <w:lvlText w:val="o"/>
+      <w:lvlJc w:val="left"/>
+      <w:pPr>
+        <w:ind w:left="1080" w:hanging="360"/>
+      </w:pPr>
+      <w:rPr>
+        <w:rFonts w:ascii="Courier New" w:hAnsi="Courier New" w:cs="Courier New" w:hint="default"/>
+      </w:rPr>
+    </w:lvl>
+    <w:lvl w:ilvl="2" w:tplc="04090005" w:tentative="1">
+      <w:start w:val="1"/>
+      <w:numFmt w:val="bullet"/>
+      <w:lvlText w:val=""/>
+      <w:lvlJc w:val="left"/>
+      <w:pPr>
+        <w:ind w:left="1800" w:hanging="360"/>
+      </w:pPr>
+      <w:rPr>
+        <w:rFonts w:ascii="Wingdings" w:hAnsi="Wingdings" w:hint="default"/>
+      </w:rPr>
+    </w:lvl>
+    <w:lvl w:ilvl="3" w:tplc="04090001" w:tentative="1">
+      <w:start w:val="1"/>
+      <w:numFmt w:val="bullet"/>
+      <w:lvlText w:val=""/>
+      <w:lvlJc w:val="left"/>
+      <w:pPr>
+        <w:ind w:left="2520" w:hanging="360"/>
+      </w:pPr>
+      <w:rPr>
+        <w:rFonts w:ascii="Symbol" w:hAnsi="Symbol" w:hint="default"/>
+      </w:rPr>
+    </w:lvl>
+    <w:lvl w:ilvl="4" w:tplc="04090003" w:tentative="1">
+      <w:start w:val="1"/>
+      <w:numFmt w:val="bullet"/>
+      <w:lvlText w:val="o"/>
+      <w:lvlJc w:val="left"/>
+      <w:pPr>
+        <w:ind w:left="3240" w:hanging="360"/>
+      </w:pPr>
+      <w:rPr>
+        <w:rFonts w:ascii="Courier New" w:hAnsi="Courier New" w:cs="Courier New" w:hint="default"/>
+      </w:rPr>
+    </w:lvl>
+    <w:lvl w:ilvl="5" w:tplc="04090005" w:tentative="1">
+      <w:start w:val="1"/>
+      <w:numFmt w:val="bullet"/>
+      <w:lvlText w:val=""/>
+      <w:lvlJc w:val="left"/>
+      <w:pPr>
+        <w:ind w:left="3960" w:hanging="360"/>
+      </w:pPr>
+      <w:rPr>
+        <w:rFonts w:ascii="Wingdings" w:hAnsi="Wingdings" w:hint="default"/>
+      </w:rPr>
+    </w:lvl>
+    <w:lvl w:ilvl="6" w:tplc="04090001" w:tentative="1">
+      <w:start w:val="1"/>
+      <w:numFmt w:val="bullet"/>
+      <w:lvlText w:val=""/>
+      <w:lvlJc w:val="left"/>
+      <w:pPr>
+        <w:ind w:left="4680" w:hanging="360"/>
+      </w:pPr>
+      <w:rPr>
+        <w:rFonts w:ascii="Symbol" w:hAnsi="Symbol" w:hint="default"/>
+      </w:rPr>
+    </w:lvl>
+    <w:lvl w:ilvl="7" w:tplc="04090003" w:tentative="1">
+      <w:start w:val="1"/>
+      <w:numFmt w:val="bullet"/>
+      <w:lvlText w:val="o"/>
+      <w:lvlJc w:val="left"/>
+      <w:pPr>
+        <w:ind w:left="5400" w:hanging="360"/>
+      </w:pPr>
+      <w:rPr>
+        <w:rFonts w:ascii="Courier New" w:hAnsi="Courier New" w:cs="Courier New" w:hint="default"/>
+      </w:rPr>
+    </w:lvl>
+    <w:lvl w:ilvl="8" w:tplc="04090005" w:tentative="1">
+      <w:start w:val="1"/>
+      <w:numFmt w:val="bullet"/>
+      <w:lvlText w:val=""/>
+      <w:lvlJc w:val="left"/>
+      <w:pPr>
+        <w:ind w:left="6120" w:hanging="360"/>
+      </w:pPr>
+      <w:rPr>
+        <w:rFonts w:ascii="Wingdings" w:hAnsi="Wingdings" w:hint="default"/>
+      </w:rPr>
+    </w:lvl>
+  </w:abstractNum>
+  <w:abstractNum w:abstractNumId="2" w15:restartNumberingAfterBreak="0">
     <w:nsid w:val="79911088"/>
     <w:multiLevelType w:val="hybridMultilevel"/>
     <w:tmpl w:val="B89254AA"/>
@@ -1009,10 +1379,13 @@
     </w:lvl>
   </w:abstractNum>
   <w:num w:numId="1" w16cid:durableId="546376523">
-    <w:abstractNumId w:val="1"/>
+    <w:abstractNumId w:val="2"/>
   </w:num>
   <w:num w:numId="2" w16cid:durableId="1380590548">
     <w:abstractNumId w:val="0"/>
+  </w:num>
+  <w:num w:numId="3" w16cid:durableId="1824852810">
+    <w:abstractNumId w:val="1"/>
   </w:num>
 </w:numbering>
 </file>

</xml_diff>